<commit_message>
Made several edits to the manuscript after reading through.
</commit_message>
<xml_diff>
--- a/manuscript/Obesity-Glucocorticoids/Title Page.docx
+++ b/manuscript/Obesity-Glucocorticoids/Title Page.docx
@@ -165,7 +165,12 @@
         <w:t>3</w:t>
       </w:r>
       <w:r>
-        <w:t xml:space="preserve"> Department of Pediatrics, University of Tennessee Health Science Center, Memphis, TN; </w:t>
+        <w:t xml:space="preserve"> Department of Pediatrics, University of T</w:t>
+      </w:r>
+      <w:bookmarkStart w:id="0" w:name="_GoBack"/>
+      <w:bookmarkEnd w:id="0"/>
+      <w:r>
+        <w:t xml:space="preserve">ennessee Health Science Center, Memphis, TN; </w:t>
       </w:r>
       <w:r>
         <w:rPr>
@@ -285,7 +290,13 @@
         <w:t>Keywords:</w:t>
       </w:r>
       <w:r>
-        <w:t xml:space="preserve"> Adiposity, Cushing’s, Lipolysis, Diabetes, NAFLD, Insulin resistance</w:t>
+        <w:t xml:space="preserve"> Adiposity, Cushing’s</w:t>
+      </w:r>
+      <w:r>
+        <w:t xml:space="preserve"> syndrome</w:t>
+      </w:r>
+      <w:r>
+        <w:t>, Lipolysis, Diabetes, NAFLD, Insulin resistance</w:t>
       </w:r>
     </w:p>
     <w:p/>
@@ -297,7 +308,13 @@
         <w:t>Word Count:</w:t>
       </w:r>
       <w:r>
-        <w:t xml:space="preserve"> 4511 (includes title page and up to references)</w:t>
+        <w:t xml:space="preserve"> 451</w:t>
+      </w:r>
+      <w:r>
+        <w:t>2</w:t>
+      </w:r>
+      <w:r>
+        <w:t xml:space="preserve"> (includes title page and up to references)</w:t>
       </w:r>
     </w:p>
     <w:p/>
@@ -408,10 +425,7 @@
         </w:rPr>
       </w:pPr>
     </w:p>
-    <w:p>
-      <w:bookmarkStart w:id="0" w:name="_GoBack"/>
-      <w:bookmarkEnd w:id="0"/>
-    </w:p>
+    <w:p/>
     <w:sectPr>
       <w:pgSz w:w="12240" w:h="15840"/>
       <w:pgMar w:top="1440" w:right="1440" w:bottom="1440" w:left="1440" w:header="720" w:footer="720" w:gutter="0"/>

</xml_diff>